<commit_message>
CIV-15975 Fix template issue
</commit_message>
<xml_diff>
--- a/docker/docmosis/templates/CV-UNS-GAP-ENG-01077-COPY.docx
+++ b/docker/docmosis/templates/CV-UNS-GAP-ENG-01077-COPY.docx
@@ -216,8 +216,9 @@
                 <w:sz w:val="28"/>
                 <w:szCs w:val="28"/>
               </w:rPr>
-              <w:t>&lt;&lt;c</w:t>
-            </w:r>
+              <w:t>&lt;&lt;</w:t>
+            </w:r>
+            <w:proofErr w:type="spellStart"/>
             <w:r>
               <w:rPr>
                 <w:rFonts w:ascii="GDSTransportWebsite" w:hAnsi="GDSTransportWebsite"/>
@@ -225,7 +226,7 @@
                 <w:sz w:val="28"/>
                 <w:szCs w:val="28"/>
               </w:rPr>
-              <w:t>laim</w:t>
+              <w:t>c</w:t>
             </w:r>
             <w:r>
               <w:rPr>
@@ -234,7 +235,26 @@
                 <w:sz w:val="28"/>
                 <w:szCs w:val="28"/>
               </w:rPr>
-              <w:t>Number&gt;&gt;</w:t>
+              <w:t>laim</w:t>
+            </w:r>
+            <w:r>
+              <w:rPr>
+                <w:rFonts w:ascii="GDSTransportWebsite" w:hAnsi="GDSTransportWebsite"/>
+                <w:color w:val="60686D"/>
+                <w:sz w:val="28"/>
+                <w:szCs w:val="28"/>
+              </w:rPr>
+              <w:t>Number</w:t>
+            </w:r>
+            <w:proofErr w:type="spellEnd"/>
+            <w:r>
+              <w:rPr>
+                <w:rFonts w:ascii="GDSTransportWebsite" w:hAnsi="GDSTransportWebsite"/>
+                <w:color w:val="60686D"/>
+                <w:sz w:val="28"/>
+                <w:szCs w:val="28"/>
+              </w:rPr>
+              <w:t>&gt;&gt;</w:t>
             </w:r>
           </w:p>
         </w:tc>
@@ -292,6 +312,7 @@
               </w:rPr>
               <w:t>&lt;&lt;</w:t>
             </w:r>
+            <w:proofErr w:type="spellStart"/>
             <w:r>
               <w:rPr>
                 <w:rFonts w:ascii="GDSTransportWebsite" w:hAnsi="GDSTransportWebsite"/>
@@ -322,6 +343,7 @@
               </w:rPr>
               <w:t>ame</w:t>
             </w:r>
+            <w:proofErr w:type="spellEnd"/>
             <w:r>
               <w:rPr>
                 <w:rFonts w:ascii="GDSTransportWebsite" w:hAnsi="GDSTransportWebsite"/>
@@ -352,6 +374,7 @@
               </w:rPr>
               <w:t>&lt;&lt;</w:t>
             </w:r>
+            <w:proofErr w:type="spellStart"/>
             <w:r>
               <w:rPr>
                 <w:rFonts w:ascii="GDSTransportWebsite" w:hAnsi="GDSTransportWebsite"/>
@@ -382,6 +405,7 @@
               </w:rPr>
               <w:t>ame</w:t>
             </w:r>
+            <w:proofErr w:type="spellEnd"/>
             <w:r>
               <w:rPr>
                 <w:rFonts w:ascii="GDSTransportWebsite" w:hAnsi="GDSTransportWebsite"/>
@@ -431,6 +455,7 @@
               </w:rPr>
               <w:t>&lt;&lt;</w:t>
             </w:r>
+            <w:proofErr w:type="spellStart"/>
             <w:r>
               <w:rPr>
                 <w:rFonts w:ascii="GDSTransportWebsite" w:hAnsi="GDSTransportWebsite"/>
@@ -455,6 +480,7 @@
               </w:rPr>
               <w:t>eference</w:t>
             </w:r>
+            <w:proofErr w:type="spellEnd"/>
             <w:r>
               <w:rPr>
                 <w:rFonts w:ascii="GDSTransportWebsite" w:hAnsi="GDSTransportWebsite"/>
@@ -530,6 +556,7 @@
               </w:rPr>
               <w:t>&lt;&lt;</w:t>
             </w:r>
+            <w:proofErr w:type="spellStart"/>
             <w:r>
               <w:rPr>
                 <w:rFonts w:ascii="GDSTransportWebsite" w:hAnsi="GDSTransportWebsite"/>
@@ -562,6 +589,7 @@
               </w:rPr>
               <w:t>erence</w:t>
             </w:r>
+            <w:proofErr w:type="spellEnd"/>
             <w:r>
               <w:rPr>
                 <w:rFonts w:ascii="GDSTransportWebsite" w:hAnsi="GDSTransportWebsite"/>
@@ -701,6 +729,7 @@
             <w:r>
               <w:t>&lt;&lt;</w:t>
             </w:r>
+            <w:proofErr w:type="spellStart"/>
             <w:r>
               <w:t>applicant</w:t>
             </w:r>
@@ -713,6 +742,7 @@
             <w:r>
               <w:t>ame</w:t>
             </w:r>
+            <w:proofErr w:type="spellEnd"/>
             <w:r>
               <w:t>&gt;&gt;</w:t>
             </w:r>
@@ -752,9 +782,11 @@
             <w:r>
               <w:t>&lt;&lt;</w:t>
             </w:r>
+            <w:proofErr w:type="spellStart"/>
             <w:r>
               <w:t>hasAgreed</w:t>
             </w:r>
+            <w:proofErr w:type="spellEnd"/>
             <w:r>
               <w:t>&gt;&gt;</w:t>
             </w:r>
@@ -795,7 +827,15 @@
               <w:t>&lt;&lt;</w:t>
             </w:r>
             <w:r>
-              <w:t>cs_{hasAgreed==’Yes’}</w:t>
+              <w:t>cs_{</w:t>
+            </w:r>
+            <w:proofErr w:type="spellStart"/>
+            <w:r>
+              <w:t>hasAgreed</w:t>
+            </w:r>
+            <w:proofErr w:type="spellEnd"/>
+            <w:r>
+              <w:t>==’Yes’}</w:t>
             </w:r>
             <w:r>
               <w:t>&gt;&gt;</w:t>
@@ -824,7 +864,16 @@
                 <w:sz w:val="16"/>
                 <w:szCs w:val="16"/>
               </w:rPr>
-              <w:t>&lt;&lt;c</w:t>
+              <w:t>&lt;&lt;</w:t>
+            </w:r>
+            <w:proofErr w:type="spellStart"/>
+            <w:r>
+              <w:rPr>
+                <w:rFonts w:ascii="Arial" w:hAnsi="Arial" w:cs="Arial"/>
+                <w:sz w:val="16"/>
+                <w:szCs w:val="16"/>
+              </w:rPr>
+              <w:t>c</w:t>
             </w:r>
             <w:r>
               <w:rPr>
@@ -834,6 +883,7 @@
               </w:rPr>
               <w:t>r</w:t>
             </w:r>
+            <w:proofErr w:type="spellEnd"/>
             <w:r>
               <w:rPr>
                 <w:rFonts w:ascii="Arial" w:hAnsi="Arial" w:cs="Arial"/>
@@ -848,7 +898,25 @@
                 <w:sz w:val="16"/>
                 <w:szCs w:val="16"/>
               </w:rPr>
-              <w:t>{isWithNotice==’No’}</w:t>
+              <w:t>{</w:t>
+            </w:r>
+            <w:proofErr w:type="spellStart"/>
+            <w:r>
+              <w:rPr>
+                <w:rFonts w:ascii="Arial" w:hAnsi="Arial" w:cs="Arial"/>
+                <w:sz w:val="16"/>
+                <w:szCs w:val="16"/>
+              </w:rPr>
+              <w:t>isWithNotice</w:t>
+            </w:r>
+            <w:proofErr w:type="spellEnd"/>
+            <w:r>
+              <w:rPr>
+                <w:rFonts w:ascii="Arial" w:hAnsi="Arial" w:cs="Arial"/>
+                <w:sz w:val="16"/>
+                <w:szCs w:val="16"/>
+              </w:rPr>
+              <w:t>==’No’}</w:t>
             </w:r>
             <w:r>
               <w:rPr>
@@ -912,7 +980,15 @@
           </w:tcPr>
           <w:p>
             <w:r>
-              <w:t>&lt;&lt;reasonsForWithoutNotice&gt;&gt;</w:t>
+              <w:t>&lt;&lt;</w:t>
+            </w:r>
+            <w:proofErr w:type="spellStart"/>
+            <w:r>
+              <w:t>reasonsForWithoutNotice</w:t>
+            </w:r>
+            <w:proofErr w:type="spellEnd"/>
+            <w:r>
+              <w:t>&gt;&gt;</w:t>
             </w:r>
             <w:r>
               <w:t xml:space="preserve"> </w:t>
@@ -1009,7 +1085,15 @@
           </w:tcPr>
           <w:p>
             <w:r>
-              <w:t>&lt;&lt;generalAppUrgency&gt;&gt;</w:t>
+              <w:t>&lt;&lt;</w:t>
+            </w:r>
+            <w:proofErr w:type="spellStart"/>
+            <w:r>
+              <w:t>generalAppUrgency</w:t>
+            </w:r>
+            <w:proofErr w:type="spellEnd"/>
+            <w:r>
+              <w:t>&gt;&gt;</w:t>
             </w:r>
           </w:p>
         </w:tc>
@@ -1059,100 +1143,42 @@
                 <w:szCs w:val="24"/>
                 <w:lang w:eastAsia="en-US"/>
               </w:rPr>
-              <w:t>&lt;&lt;urgentAppConsiderationDate&gt;&gt;</w:t>
-            </w:r>
-            <w:r>
-              <w:t xml:space="preserve"> </w:t>
-            </w:r>
-          </w:p>
-          <w:p>
-            <w:pPr>
-              <w:pStyle w:val="HTMLPreformatted"/>
-              <w:shd w:val="clear" w:color="auto" w:fill="FFFFFF"/>
-              <w:rPr>
-                <w:rFonts w:ascii="Arial" w:eastAsiaTheme="minorHAnsi" w:hAnsi="Arial" w:cs="Arial"/>
-                <w:sz w:val="16"/>
-                <w:szCs w:val="16"/>
-                <w:lang w:eastAsia="en-US"/>
-              </w:rPr>
-            </w:pPr>
-          </w:p>
-        </w:tc>
-      </w:tr>
-      <w:tr>
-        <w:tc>
-          <w:tcPr>
-            <w:tcW w:w="3539" w:type="dxa"/>
-            <w:tcBorders>
-              <w:top w:val="single" w:sz="4" w:space="0" w:color="auto"/>
-              <w:left w:val="nil"/>
-              <w:bottom w:val="single" w:sz="4" w:space="0" w:color="auto"/>
-              <w:right w:val="nil"/>
-            </w:tcBorders>
-          </w:tcPr>
-          <w:p>
-            <w:r>
-              <w:rPr>
-                <w:rFonts w:ascii="Arial" w:hAnsi="Arial" w:cs="Arial"/>
-                <w:sz w:val="16"/>
-                <w:szCs w:val="16"/>
-              </w:rPr>
-              <w:t>&lt;&lt;c</w:t>
-            </w:r>
-            <w:r>
-              <w:rPr>
-                <w:rFonts w:ascii="Arial" w:hAnsi="Arial" w:cs="Arial"/>
-                <w:sz w:val="16"/>
-                <w:szCs w:val="16"/>
-              </w:rPr>
-              <w:t>r</w:t>
-            </w:r>
-            <w:r>
-              <w:rPr>
-                <w:rFonts w:ascii="Arial" w:hAnsi="Arial" w:cs="Arial"/>
-                <w:sz w:val="16"/>
-                <w:szCs w:val="16"/>
-              </w:rPr>
-              <w:t>_</w:t>
-            </w:r>
-            <w:r>
-              <w:rPr>
-                <w:rFonts w:ascii="Arial" w:hAnsi="Arial" w:cs="Arial"/>
-                <w:sz w:val="16"/>
-                <w:szCs w:val="16"/>
-              </w:rPr>
-              <w:t>{generalAppUrgency==’Yes’}</w:t>
-            </w:r>
-            <w:r>
-              <w:rPr>
-                <w:rFonts w:ascii="Arial" w:hAnsi="Arial" w:cs="Arial"/>
-                <w:sz w:val="16"/>
-                <w:szCs w:val="16"/>
-              </w:rPr>
-              <w:t>&gt;&gt;</w:t>
-            </w:r>
-          </w:p>
-        </w:tc>
-        <w:tc>
-          <w:tcPr>
-            <w:tcW w:w="5479" w:type="dxa"/>
-            <w:tcBorders>
-              <w:top w:val="single" w:sz="4" w:space="0" w:color="auto"/>
-              <w:left w:val="nil"/>
-              <w:bottom w:val="single" w:sz="4" w:space="0" w:color="auto"/>
-              <w:right w:val="nil"/>
-            </w:tcBorders>
-          </w:tcPr>
-          <w:p>
-            <w:pPr>
-              <w:pStyle w:val="HTMLPreformatted"/>
-              <w:shd w:val="clear" w:color="auto" w:fill="FFFFFF"/>
+              <w:t>&lt;&lt;</w:t>
+            </w:r>
+            <w:proofErr w:type="spellStart"/>
+            <w:r>
               <w:rPr>
                 <w:rFonts w:asciiTheme="minorHAnsi" w:eastAsiaTheme="minorHAnsi" w:hAnsiTheme="minorHAnsi" w:cstheme="minorBidi"/>
                 <w:sz w:val="24"/>
                 <w:szCs w:val="24"/>
                 <w:lang w:eastAsia="en-US"/>
               </w:rPr>
+              <w:t>urgentAppConsiderationDate</w:t>
+            </w:r>
+            <w:proofErr w:type="spellEnd"/>
+            <w:r>
+              <w:rPr>
+                <w:rFonts w:asciiTheme="minorHAnsi" w:eastAsiaTheme="minorHAnsi" w:hAnsiTheme="minorHAnsi" w:cstheme="minorBidi"/>
+                <w:sz w:val="24"/>
+                <w:szCs w:val="24"/>
+                <w:lang w:eastAsia="en-US"/>
+              </w:rPr>
+              <w:t>&gt;&gt;</w:t>
+            </w:r>
+            <w:r>
+              <w:t xml:space="preserve"> </w:t>
+            </w:r>
+          </w:p>
+          <w:p>
+            <w:pPr>
+              <w:pStyle w:val="HTMLPreformatted"/>
+              <w:shd w:val="clear" w:color="auto" w:fill="FFFFFF"/>
+              <w:rPr>
+                <w:rFonts w:ascii="Arial" w:eastAsiaTheme="minorHAnsi" w:hAnsi="Arial" w:cs="Arial"/>
+                <w:sz w:val="16"/>
+                <w:szCs w:val="16"/>
+                <w:lang w:eastAsia="en-US"/>
+              </w:rPr>
             </w:pPr>
           </w:p>
         </w:tc>
@@ -1167,6 +1193,112 @@
               <w:bottom w:val="single" w:sz="4" w:space="0" w:color="auto"/>
               <w:right w:val="nil"/>
             </w:tcBorders>
+          </w:tcPr>
+          <w:p>
+            <w:r>
+              <w:rPr>
+                <w:rFonts w:ascii="Arial" w:hAnsi="Arial" w:cs="Arial"/>
+                <w:sz w:val="16"/>
+                <w:szCs w:val="16"/>
+              </w:rPr>
+              <w:t>&lt;&lt;</w:t>
+            </w:r>
+            <w:proofErr w:type="spellStart"/>
+            <w:r>
+              <w:rPr>
+                <w:rFonts w:ascii="Arial" w:hAnsi="Arial" w:cs="Arial"/>
+                <w:sz w:val="16"/>
+                <w:szCs w:val="16"/>
+              </w:rPr>
+              <w:t>c</w:t>
+            </w:r>
+            <w:r>
+              <w:rPr>
+                <w:rFonts w:ascii="Arial" w:hAnsi="Arial" w:cs="Arial"/>
+                <w:sz w:val="16"/>
+                <w:szCs w:val="16"/>
+              </w:rPr>
+              <w:t>r</w:t>
+            </w:r>
+            <w:proofErr w:type="spellEnd"/>
+            <w:r>
+              <w:rPr>
+                <w:rFonts w:ascii="Arial" w:hAnsi="Arial" w:cs="Arial"/>
+                <w:sz w:val="16"/>
+                <w:szCs w:val="16"/>
+              </w:rPr>
+              <w:t>_</w:t>
+            </w:r>
+            <w:r>
+              <w:rPr>
+                <w:rFonts w:ascii="Arial" w:hAnsi="Arial" w:cs="Arial"/>
+                <w:sz w:val="16"/>
+                <w:szCs w:val="16"/>
+              </w:rPr>
+              <w:t>{</w:t>
+            </w:r>
+            <w:proofErr w:type="spellStart"/>
+            <w:r>
+              <w:rPr>
+                <w:rFonts w:ascii="Arial" w:hAnsi="Arial" w:cs="Arial"/>
+                <w:sz w:val="16"/>
+                <w:szCs w:val="16"/>
+              </w:rPr>
+              <w:t>generalAppUrgency</w:t>
+            </w:r>
+            <w:proofErr w:type="spellEnd"/>
+            <w:r>
+              <w:rPr>
+                <w:rFonts w:ascii="Arial" w:hAnsi="Arial" w:cs="Arial"/>
+                <w:sz w:val="16"/>
+                <w:szCs w:val="16"/>
+              </w:rPr>
+              <w:t>==’Yes’}</w:t>
+            </w:r>
+            <w:r>
+              <w:rPr>
+                <w:rFonts w:ascii="Arial" w:hAnsi="Arial" w:cs="Arial"/>
+                <w:sz w:val="16"/>
+                <w:szCs w:val="16"/>
+              </w:rPr>
+              <w:t>&gt;&gt;</w:t>
+            </w:r>
+          </w:p>
+        </w:tc>
+        <w:tc>
+          <w:tcPr>
+            <w:tcW w:w="5479" w:type="dxa"/>
+            <w:tcBorders>
+              <w:top w:val="single" w:sz="4" w:space="0" w:color="auto"/>
+              <w:left w:val="nil"/>
+              <w:bottom w:val="single" w:sz="4" w:space="0" w:color="auto"/>
+              <w:right w:val="nil"/>
+            </w:tcBorders>
+          </w:tcPr>
+          <w:p>
+            <w:pPr>
+              <w:pStyle w:val="HTMLPreformatted"/>
+              <w:shd w:val="clear" w:color="auto" w:fill="FFFFFF"/>
+              <w:rPr>
+                <w:rFonts w:asciiTheme="minorHAnsi" w:eastAsiaTheme="minorHAnsi" w:hAnsiTheme="minorHAnsi" w:cstheme="minorBidi"/>
+                <w:sz w:val="24"/>
+                <w:szCs w:val="24"/>
+                <w:lang w:eastAsia="en-US"/>
+              </w:rPr>
+            </w:pPr>
+          </w:p>
+        </w:tc>
+      </w:tr>
+      <w:tr>
+        <w:tc>
+          <w:tcPr>
+            <w:tcW w:w="3539" w:type="dxa"/>
+            <w:tcBorders>
+              <w:top w:val="single" w:sz="4" w:space="0" w:color="auto"/>
+              <w:left w:val="nil"/>
+              <w:bottom w:val="single" w:sz="4" w:space="0" w:color="auto"/>
+              <w:right w:val="nil"/>
+            </w:tcBorders>
             <w:hideMark/>
           </w:tcPr>
           <w:p>
@@ -1188,7 +1320,15 @@
           </w:tcPr>
           <w:p>
             <w:r>
-              <w:t xml:space="preserve">&lt;&lt;reasonsForUrgency&gt;&gt; </w:t>
+              <w:t>&lt;&lt;</w:t>
+            </w:r>
+            <w:proofErr w:type="spellStart"/>
+            <w:r>
+              <w:t>reasonsForUrgency</w:t>
+            </w:r>
+            <w:proofErr w:type="spellEnd"/>
+            <w:r>
+              <w:t xml:space="preserve">&gt;&gt; </w:t>
             </w:r>
           </w:p>
         </w:tc>
@@ -1283,7 +1423,15 @@
           </w:tcPr>
           <w:p>
             <w:r>
-              <w:t>&lt;&lt;generalAppType&gt;&gt;</w:t>
+              <w:t>&lt;&lt;</w:t>
+            </w:r>
+            <w:proofErr w:type="spellStart"/>
+            <w:r>
+              <w:t>generalAppType</w:t>
+            </w:r>
+            <w:proofErr w:type="spellEnd"/>
+            <w:r>
+              <w:t>&gt;&gt;</w:t>
             </w:r>
           </w:p>
         </w:tc>
@@ -1319,7 +1467,15 @@
           </w:tcPr>
           <w:p>
             <w:r>
-              <w:t>&lt;&lt;generalAppDetailsOfOrder&gt;&gt;</w:t>
+              <w:t>&lt;&lt;</w:t>
+            </w:r>
+            <w:proofErr w:type="spellStart"/>
+            <w:r>
+              <w:t>generalAppDetailsOfOrder</w:t>
+            </w:r>
+            <w:proofErr w:type="spellEnd"/>
+            <w:r>
+              <w:t>&gt;&gt;</w:t>
             </w:r>
           </w:p>
         </w:tc>
@@ -1355,7 +1511,15 @@
           </w:tcPr>
           <w:p>
             <w:r>
-              <w:t>&lt;&lt;generalAppReasonsOfOrder&gt;&gt;</w:t>
+              <w:t>&lt;&lt;</w:t>
+            </w:r>
+            <w:proofErr w:type="spellStart"/>
+            <w:r>
+              <w:t>generalAppReasonsOfOrder</w:t>
+            </w:r>
+            <w:proofErr w:type="spellEnd"/>
+            <w:r>
+              <w:t>&gt;&gt;</w:t>
             </w:r>
           </w:p>
         </w:tc>
@@ -1439,7 +1603,15 @@
           </w:tcPr>
           <w:p>
             <w:r>
-              <w:t>&lt;&lt;hearingYesorNo&gt;&gt;</w:t>
+              <w:t>&lt;&lt;</w:t>
+            </w:r>
+            <w:proofErr w:type="spellStart"/>
+            <w:r>
+              <w:t>hearingYesorNo</w:t>
+            </w:r>
+            <w:proofErr w:type="spellEnd"/>
+            <w:r>
+              <w:t>&gt;&gt;</w:t>
             </w:r>
           </w:p>
         </w:tc>
@@ -1475,7 +1647,15 @@
           </w:tcPr>
           <w:p>
             <w:r>
-              <w:t>&lt;&lt;hearingDate&gt;&gt;</w:t>
+              <w:t>&lt;&lt;</w:t>
+            </w:r>
+            <w:proofErr w:type="spellStart"/>
+            <w:r>
+              <w:t>hearingDate</w:t>
+            </w:r>
+            <w:proofErr w:type="spellEnd"/>
+            <w:r>
+              <w:t>&gt;&gt;</w:t>
             </w:r>
           </w:p>
         </w:tc>
@@ -1511,7 +1691,15 @@
           </w:tcPr>
           <w:p>
             <w:r>
-              <w:t>&lt;&lt;hearingPreferencesPreferredType&gt;&gt;</w:t>
+              <w:t>&lt;&lt;</w:t>
+            </w:r>
+            <w:proofErr w:type="spellStart"/>
+            <w:r>
+              <w:t>hearingPreferencesPreferredType</w:t>
+            </w:r>
+            <w:proofErr w:type="spellEnd"/>
+            <w:r>
+              <w:t>&gt;&gt;</w:t>
             </w:r>
           </w:p>
         </w:tc>
@@ -1547,7 +1735,15 @@
           </w:tcPr>
           <w:p>
             <w:r>
-              <w:t>&lt;&lt;reasonForPreferredHearingType&gt;&gt;</w:t>
+              <w:t>&lt;&lt;</w:t>
+            </w:r>
+            <w:proofErr w:type="spellStart"/>
+            <w:r>
+              <w:t>reasonForPreferredHearingType</w:t>
+            </w:r>
+            <w:proofErr w:type="spellEnd"/>
+            <w:r>
+              <w:t>&gt;&gt;</w:t>
             </w:r>
           </w:p>
         </w:tc>
@@ -1583,7 +1779,15 @@
           </w:tcPr>
           <w:p>
             <w:r>
-              <w:t>&lt;&lt;hearingPreferredLocation&gt;&gt;</w:t>
+              <w:t>&lt;&lt;</w:t>
+            </w:r>
+            <w:proofErr w:type="spellStart"/>
+            <w:r>
+              <w:t>hearingPreferredLocation</w:t>
+            </w:r>
+            <w:proofErr w:type="spellEnd"/>
+            <w:r>
+              <w:t>&gt;&gt;</w:t>
             </w:r>
           </w:p>
         </w:tc>
@@ -1619,7 +1823,15 @@
           </w:tcPr>
           <w:p>
             <w:r>
-              <w:t>&lt;&lt;hearingDetailsTelephoneNumber&gt;&gt;</w:t>
+              <w:t>&lt;&lt;</w:t>
+            </w:r>
+            <w:proofErr w:type="spellStart"/>
+            <w:r>
+              <w:t>hearingDetailsTelephoneNumber</w:t>
+            </w:r>
+            <w:proofErr w:type="spellEnd"/>
+            <w:r>
+              <w:t>&gt;&gt;</w:t>
             </w:r>
           </w:p>
         </w:tc>
@@ -1655,7 +1867,15 @@
           </w:tcPr>
           <w:p>
             <w:r>
-              <w:t>&lt;&lt;hearingDetailsEmailId&gt;&gt;</w:t>
+              <w:t>&lt;&lt;</w:t>
+            </w:r>
+            <w:proofErr w:type="spellStart"/>
+            <w:r>
+              <w:t>hearingDetailsEmailId</w:t>
+            </w:r>
+            <w:proofErr w:type="spellEnd"/>
+            <w:r>
+              <w:t>&gt;&gt;</w:t>
             </w:r>
           </w:p>
         </w:tc>
@@ -1691,7 +1911,15 @@
           </w:tcPr>
           <w:p>
             <w:r>
-              <w:t>&lt;&lt;unavailableTrialRequiredYesOrNo&gt;&gt;</w:t>
+              <w:t>&lt;&lt;</w:t>
+            </w:r>
+            <w:proofErr w:type="spellStart"/>
+            <w:r>
+              <w:t>unavailableTrialRequiredYesOrNo</w:t>
+            </w:r>
+            <w:proofErr w:type="spellEnd"/>
+            <w:r>
+              <w:t>&gt;&gt;</w:t>
             </w:r>
           </w:p>
         </w:tc>
@@ -1714,7 +1942,16 @@
                 <w:sz w:val="16"/>
                 <w:szCs w:val="16"/>
               </w:rPr>
-              <w:t>&lt;&lt;c</w:t>
+              <w:t>&lt;&lt;</w:t>
+            </w:r>
+            <w:proofErr w:type="spellStart"/>
+            <w:r>
+              <w:rPr>
+                <w:rFonts w:ascii="Arial" w:hAnsi="Arial" w:cs="Arial"/>
+                <w:sz w:val="16"/>
+                <w:szCs w:val="16"/>
+              </w:rPr>
+              <w:t>c</w:t>
             </w:r>
             <w:r>
               <w:rPr>
@@ -1724,6 +1961,7 @@
               </w:rPr>
               <w:t>r</w:t>
             </w:r>
+            <w:proofErr w:type="spellEnd"/>
             <w:r>
               <w:rPr>
                 <w:rFonts w:ascii="Arial" w:hAnsi="Arial" w:cs="Arial"/>
@@ -1743,6 +1981,7 @@
             <w:r>
               <w:t xml:space="preserve"> </w:t>
             </w:r>
+            <w:proofErr w:type="spellStart"/>
             <w:r>
               <w:rPr>
                 <w:rFonts w:ascii="Arial" w:hAnsi="Arial" w:cs="Arial"/>
@@ -1751,6 +1990,7 @@
               </w:rPr>
               <w:t>unavailableTrialRequiredYesOrNo</w:t>
             </w:r>
+            <w:proofErr w:type="spellEnd"/>
             <w:r>
               <w:rPr>
                 <w:rFonts w:ascii="Arial" w:hAnsi="Arial" w:cs="Arial"/>
@@ -1803,6 +2043,7 @@
               <w:lastRenderedPageBreak/>
               <w:t>&lt;&lt;</w:t>
             </w:r>
+            <w:proofErr w:type="spellStart"/>
             <w:r>
               <w:rPr>
                 <w:rFonts w:ascii="Arial" w:hAnsi="Arial" w:cs="Arial"/>
@@ -1835,6 +2076,7 @@
               </w:rPr>
               <w:t>unavailableTrialDates</w:t>
             </w:r>
+            <w:proofErr w:type="spellEnd"/>
             <w:r>
               <w:rPr>
                 <w:rFonts w:ascii="Arial" w:hAnsi="Arial" w:cs="Arial"/>
@@ -1883,7 +2125,43 @@
                 <w:sz w:val="16"/>
                 <w:szCs w:val="16"/>
               </w:rPr>
-              <w:t>&lt;&lt;cr_{unavailableTrialDateTo!=null}&gt;&gt;</w:t>
+              <w:t>&lt;&lt;</w:t>
+            </w:r>
+            <w:proofErr w:type="spellStart"/>
+            <w:r>
+              <w:rPr>
+                <w:rFonts w:ascii="Arial" w:hAnsi="Arial" w:cs="Arial"/>
+                <w:sz w:val="16"/>
+                <w:szCs w:val="16"/>
+              </w:rPr>
+              <w:t>cr</w:t>
+            </w:r>
+            <w:proofErr w:type="spellEnd"/>
+            <w:r>
+              <w:rPr>
+                <w:rFonts w:ascii="Arial" w:hAnsi="Arial" w:cs="Arial"/>
+                <w:sz w:val="16"/>
+                <w:szCs w:val="16"/>
+              </w:rPr>
+              <w:t>_{</w:t>
+            </w:r>
+            <w:proofErr w:type="spellStart"/>
+            <w:r>
+              <w:rPr>
+                <w:rFonts w:ascii="Arial" w:hAnsi="Arial" w:cs="Arial"/>
+                <w:sz w:val="16"/>
+                <w:szCs w:val="16"/>
+              </w:rPr>
+              <w:t>unavailableTrialDateTo</w:t>
+            </w:r>
+            <w:proofErr w:type="spellEnd"/>
+            <w:r>
+              <w:rPr>
+                <w:rFonts w:ascii="Arial" w:hAnsi="Arial" w:cs="Arial"/>
+                <w:sz w:val="16"/>
+                <w:szCs w:val="16"/>
+              </w:rPr>
+              <w:t>!=null}&gt;&gt;</w:t>
             </w:r>
           </w:p>
         </w:tc>
@@ -1932,9 +2210,11 @@
             <w:r>
               <w:t>&lt;&lt;</w:t>
             </w:r>
+            <w:proofErr w:type="spellStart"/>
             <w:r>
               <w:t>unavailableTrialDateFrom</w:t>
             </w:r>
+            <w:proofErr w:type="spellEnd"/>
             <w:r>
               <w:t>&gt;&gt;</w:t>
             </w:r>
@@ -1970,7 +2250,15 @@
           </w:tcPr>
           <w:p>
             <w:r>
-              <w:t>&lt;&lt;unavailableTrialDateTo&gt;&gt;</w:t>
+              <w:t>&lt;&lt;</w:t>
+            </w:r>
+            <w:proofErr w:type="spellStart"/>
+            <w:r>
+              <w:t>unavailableTrialDateTo</w:t>
+            </w:r>
+            <w:proofErr w:type="spellEnd"/>
+            <w:r>
+              <w:t>&gt;&gt;</w:t>
             </w:r>
           </w:p>
         </w:tc>
@@ -2051,7 +2339,43 @@
                 <w:sz w:val="16"/>
                 <w:szCs w:val="16"/>
               </w:rPr>
-              <w:t>&lt;&lt;cr_{unavailableTrialDateTo==null}&gt;&gt;</w:t>
+              <w:t>&lt;&lt;</w:t>
+            </w:r>
+            <w:proofErr w:type="spellStart"/>
+            <w:r>
+              <w:rPr>
+                <w:rFonts w:ascii="Arial" w:hAnsi="Arial" w:cs="Arial"/>
+                <w:sz w:val="16"/>
+                <w:szCs w:val="16"/>
+              </w:rPr>
+              <w:t>cr</w:t>
+            </w:r>
+            <w:proofErr w:type="spellEnd"/>
+            <w:r>
+              <w:rPr>
+                <w:rFonts w:ascii="Arial" w:hAnsi="Arial" w:cs="Arial"/>
+                <w:sz w:val="16"/>
+                <w:szCs w:val="16"/>
+              </w:rPr>
+              <w:t>_{</w:t>
+            </w:r>
+            <w:proofErr w:type="spellStart"/>
+            <w:r>
+              <w:rPr>
+                <w:rFonts w:ascii="Arial" w:hAnsi="Arial" w:cs="Arial"/>
+                <w:sz w:val="16"/>
+                <w:szCs w:val="16"/>
+              </w:rPr>
+              <w:t>unavailableTrialDateTo</w:t>
+            </w:r>
+            <w:proofErr w:type="spellEnd"/>
+            <w:r>
+              <w:rPr>
+                <w:rFonts w:ascii="Arial" w:hAnsi="Arial" w:cs="Arial"/>
+                <w:sz w:val="16"/>
+                <w:szCs w:val="16"/>
+              </w:rPr>
+              <w:t>==null}&gt;&gt;</w:t>
             </w:r>
           </w:p>
         </w:tc>
@@ -2104,7 +2428,15 @@
           </w:tcPr>
           <w:p>
             <w:r>
-              <w:t>&lt;&lt;unavailableTrialDateFrom&gt;&gt;</w:t>
+              <w:t>&lt;&lt;</w:t>
+            </w:r>
+            <w:proofErr w:type="spellStart"/>
+            <w:r>
+              <w:t>unavailableTrialDateFrom</w:t>
+            </w:r>
+            <w:proofErr w:type="spellEnd"/>
+            <w:r>
+              <w:t>&gt;&gt;</w:t>
             </w:r>
           </w:p>
         </w:tc>
@@ -2187,6 +2519,7 @@
               </w:rPr>
               <w:t>&lt;&lt;</w:t>
             </w:r>
+            <w:proofErr w:type="spellStart"/>
             <w:r>
               <w:rPr>
                 <w:rFonts w:ascii="Arial" w:hAnsi="Arial" w:cs="Arial"/>
@@ -2195,6 +2528,7 @@
               </w:rPr>
               <w:t>er_unavailableTrialDates</w:t>
             </w:r>
+            <w:proofErr w:type="spellEnd"/>
             <w:r>
               <w:rPr>
                 <w:rFonts w:ascii="Arial" w:hAnsi="Arial" w:cs="Arial"/>
@@ -2348,7 +2682,15 @@
           </w:tcPr>
           <w:p>
             <w:r>
-              <w:t>&lt;&lt;vulnerabilityQuestionsYesOrNo&gt;&gt;</w:t>
+              <w:t>&lt;&lt;</w:t>
+            </w:r>
+            <w:proofErr w:type="spellStart"/>
+            <w:r>
+              <w:t>vulnerabilityQuestionsYesOrNo</w:t>
+            </w:r>
+            <w:proofErr w:type="spellEnd"/>
+            <w:r>
+              <w:t>&gt;&gt;</w:t>
             </w:r>
           </w:p>
         </w:tc>
@@ -2384,7 +2726,15 @@
           </w:tcPr>
           <w:p>
             <w:r>
-              <w:t>&lt;&lt;supportRequirement&gt;&gt;</w:t>
+              <w:t>&lt;&lt;</w:t>
+            </w:r>
+            <w:proofErr w:type="spellStart"/>
+            <w:r>
+              <w:t>supportRequirement</w:t>
+            </w:r>
+            <w:proofErr w:type="spellEnd"/>
+            <w:r>
+              <w:t>&gt;&gt;</w:t>
             </w:r>
           </w:p>
         </w:tc>
@@ -2418,7 +2768,16 @@
                 <w:sz w:val="16"/>
                 <w:szCs w:val="16"/>
               </w:rPr>
-              <w:t>&lt;&lt;c</w:t>
+              <w:t>&lt;&lt;</w:t>
+            </w:r>
+            <w:proofErr w:type="spellStart"/>
+            <w:r>
+              <w:rPr>
+                <w:rFonts w:ascii="Arial" w:hAnsi="Arial" w:cs="Arial"/>
+                <w:sz w:val="16"/>
+                <w:szCs w:val="16"/>
+              </w:rPr>
+              <w:t>c</w:t>
             </w:r>
             <w:r>
               <w:rPr>
@@ -2428,6 +2787,7 @@
               </w:rPr>
               <w:t>r</w:t>
             </w:r>
+            <w:proofErr w:type="spellEnd"/>
             <w:r>
               <w:rPr>
                 <w:rFonts w:ascii="Arial" w:hAnsi="Arial" w:cs="Arial"/>
@@ -2444,6 +2804,7 @@
               </w:rPr>
               <w:t>{</w:t>
             </w:r>
+            <w:proofErr w:type="spellStart"/>
             <w:r>
               <w:rPr>
                 <w:rFonts w:ascii="Arial" w:hAnsi="Arial" w:cs="Arial"/>
@@ -2452,6 +2813,7 @@
               </w:rPr>
               <w:t>isSignLanguageExists</w:t>
             </w:r>
+            <w:proofErr w:type="spellEnd"/>
             <w:r>
               <w:rPr>
                 <w:rFonts w:ascii="Arial" w:hAnsi="Arial" w:cs="Arial"/>
@@ -2516,7 +2878,15 @@
           </w:tcPr>
           <w:p>
             <w:r>
-              <w:t>&lt;&lt;supportRequirementSignLanguage&gt;&gt;</w:t>
+              <w:t>&lt;&lt;</w:t>
+            </w:r>
+            <w:proofErr w:type="spellStart"/>
+            <w:r>
+              <w:t>supportRequirementSignLanguage</w:t>
+            </w:r>
+            <w:proofErr w:type="spellEnd"/>
+            <w:r>
+              <w:t>&gt;&gt;</w:t>
             </w:r>
           </w:p>
         </w:tc>
@@ -2605,7 +2975,16 @@
                 <w:sz w:val="16"/>
                 <w:szCs w:val="16"/>
               </w:rPr>
-              <w:t>&lt;&lt;c</w:t>
+              <w:t>&lt;&lt;</w:t>
+            </w:r>
+            <w:proofErr w:type="spellStart"/>
+            <w:r>
+              <w:rPr>
+                <w:rFonts w:ascii="Arial" w:hAnsi="Arial" w:cs="Arial"/>
+                <w:sz w:val="16"/>
+                <w:szCs w:val="16"/>
+              </w:rPr>
+              <w:t>c</w:t>
             </w:r>
             <w:r>
               <w:rPr>
@@ -2615,6 +2994,7 @@
               </w:rPr>
               <w:t>r</w:t>
             </w:r>
+            <w:proofErr w:type="spellEnd"/>
             <w:r>
               <w:rPr>
                 <w:rFonts w:ascii="Arial" w:hAnsi="Arial" w:cs="Arial"/>
@@ -2631,6 +3011,7 @@
               </w:rPr>
               <w:t>{</w:t>
             </w:r>
+            <w:proofErr w:type="spellStart"/>
             <w:r>
               <w:rPr>
                 <w:rFonts w:ascii="Arial" w:hAnsi="Arial" w:cs="Arial"/>
@@ -2639,6 +3020,7 @@
               </w:rPr>
               <w:t>isLanguageInterpreterExists</w:t>
             </w:r>
+            <w:proofErr w:type="spellEnd"/>
             <w:r>
               <w:rPr>
                 <w:rFonts w:ascii="Arial" w:hAnsi="Arial" w:cs="Arial"/>
@@ -2703,7 +3085,15 @@
           </w:tcPr>
           <w:p>
             <w:r>
-              <w:t>&lt;&lt;supportRequirementLanguageInterpreter&gt;&gt;</w:t>
+              <w:t>&lt;&lt;</w:t>
+            </w:r>
+            <w:proofErr w:type="spellStart"/>
+            <w:r>
+              <w:t>supportRequirementLanguageInterpreter</w:t>
+            </w:r>
+            <w:proofErr w:type="spellEnd"/>
+            <w:r>
+              <w:t>&gt;&gt;</w:t>
             </w:r>
           </w:p>
         </w:tc>
@@ -2786,7 +3176,16 @@
                 <w:sz w:val="16"/>
                 <w:szCs w:val="16"/>
               </w:rPr>
-              <w:t>&lt;&lt;c</w:t>
+              <w:t>&lt;&lt;</w:t>
+            </w:r>
+            <w:proofErr w:type="spellStart"/>
+            <w:r>
+              <w:rPr>
+                <w:rFonts w:ascii="Arial" w:hAnsi="Arial" w:cs="Arial"/>
+                <w:sz w:val="16"/>
+                <w:szCs w:val="16"/>
+              </w:rPr>
+              <w:t>c</w:t>
             </w:r>
             <w:r>
               <w:rPr>
@@ -2796,6 +3195,7 @@
               </w:rPr>
               <w:t>r</w:t>
             </w:r>
+            <w:proofErr w:type="spellEnd"/>
             <w:r>
               <w:rPr>
                 <w:rFonts w:ascii="Arial" w:hAnsi="Arial" w:cs="Arial"/>
@@ -2812,6 +3212,7 @@
               </w:rPr>
               <w:t>{</w:t>
             </w:r>
+            <w:proofErr w:type="spellStart"/>
             <w:r>
               <w:rPr>
                 <w:color w:val="000000"/>
@@ -2826,6 +3227,7 @@
               </w:rPr>
               <w:t>sOtherSupportExists</w:t>
             </w:r>
+            <w:proofErr w:type="spellEnd"/>
             <w:r>
               <w:rPr>
                 <w:rFonts w:ascii="Arial" w:hAnsi="Arial" w:cs="Arial"/>
@@ -2890,7 +3292,15 @@
           </w:tcPr>
           <w:p>
             <w:r>
-              <w:t>&lt;&lt;supportRequirementOther&gt;&gt;</w:t>
+              <w:t>&lt;&lt;</w:t>
+            </w:r>
+            <w:proofErr w:type="spellStart"/>
+            <w:r>
+              <w:t>supportRequirementOther</w:t>
+            </w:r>
+            <w:proofErr w:type="spellEnd"/>
+            <w:r>
+              <w:t>&gt;&gt;</w:t>
             </w:r>
           </w:p>
         </w:tc>
@@ -3155,7 +3565,43 @@
           <w:sz w:val="16"/>
           <w:szCs w:val="16"/>
         </w:rPr>
-        <w:t>{isWithNotice==’Yes’&amp;&amp;generalAppUrgency==’No’</w:t>
+        <w:t>{</w:t>
+      </w:r>
+      <w:proofErr w:type="spellStart"/>
+      <w:r>
+        <w:rPr>
+          <w:rFonts w:ascii="Arial" w:hAnsi="Arial" w:cs="Arial"/>
+          <w:sz w:val="16"/>
+          <w:szCs w:val="16"/>
+        </w:rPr>
+        <w:t>isWithNotice</w:t>
+      </w:r>
+      <w:proofErr w:type="spellEnd"/>
+      <w:r>
+        <w:rPr>
+          <w:rFonts w:ascii="Arial" w:hAnsi="Arial" w:cs="Arial"/>
+          <w:sz w:val="16"/>
+          <w:szCs w:val="16"/>
+        </w:rPr>
+        <w:t>==’Yes’&amp;&amp;</w:t>
+      </w:r>
+      <w:proofErr w:type="spellStart"/>
+      <w:r>
+        <w:rPr>
+          <w:rFonts w:ascii="Arial" w:hAnsi="Arial" w:cs="Arial"/>
+          <w:sz w:val="16"/>
+          <w:szCs w:val="16"/>
+        </w:rPr>
+        <w:t>generalAppUrgency</w:t>
+      </w:r>
+      <w:proofErr w:type="spellEnd"/>
+      <w:r>
+        <w:rPr>
+          <w:rFonts w:ascii="Arial" w:hAnsi="Arial" w:cs="Arial"/>
+          <w:sz w:val="16"/>
+          <w:szCs w:val="16"/>
+        </w:rPr>
+        <w:t>==’No’</w:t>
       </w:r>
       <w:r>
         <w:rPr>
@@ -3171,7 +3617,25 @@
           <w:sz w:val="16"/>
           <w:szCs w:val="16"/>
         </w:rPr>
-        <w:t>&amp;&amp;isCasePastDueDate==false</w:t>
+        <w:t>&amp;&amp;</w:t>
+      </w:r>
+      <w:proofErr w:type="spellStart"/>
+      <w:r>
+        <w:rPr>
+          <w:rFonts w:ascii="Arial" w:hAnsi="Arial" w:cs="Arial"/>
+          <w:sz w:val="16"/>
+          <w:szCs w:val="16"/>
+        </w:rPr>
+        <w:t>isCasePastDueDate</w:t>
+      </w:r>
+      <w:proofErr w:type="spellEnd"/>
+      <w:r>
+        <w:rPr>
+          <w:rFonts w:ascii="Arial" w:hAnsi="Arial" w:cs="Arial"/>
+          <w:sz w:val="16"/>
+          <w:szCs w:val="16"/>
+        </w:rPr>
+        <w:t>==false</w:t>
       </w:r>
       <w:r>
         <w:rPr>
@@ -3179,7 +3643,33 @@
           <w:sz w:val="16"/>
           <w:szCs w:val="16"/>
         </w:rPr>
-        <w:t xml:space="preserve"> || isLipCase==’Yes’</w:t>
+        <w:t xml:space="preserve"> ||</w:t>
+      </w:r>
+      <w:r>
+        <w:rPr>
+          <w:rFonts w:ascii="Arial" w:hAnsi="Arial" w:cs="Arial"/>
+          <w:sz w:val="16"/>
+          <w:szCs w:val="16"/>
+        </w:rPr>
+        <w:t xml:space="preserve"> </w:t>
+      </w:r>
+      <w:proofErr w:type="spellStart"/>
+      <w:r>
+        <w:rPr>
+          <w:rFonts w:ascii="Arial" w:hAnsi="Arial" w:cs="Arial"/>
+          <w:sz w:val="16"/>
+          <w:szCs w:val="16"/>
+        </w:rPr>
+        <w:t>isLipCase</w:t>
+      </w:r>
+      <w:proofErr w:type="spellEnd"/>
+      <w:r>
+        <w:rPr>
+          <w:rFonts w:ascii="Arial" w:hAnsi="Arial" w:cs="Arial"/>
+          <w:sz w:val="16"/>
+          <w:szCs w:val="16"/>
+        </w:rPr>
+        <w:t>==’Yes’</w:t>
       </w:r>
       <w:r>
         <w:rPr>
@@ -3259,7 +3749,16 @@
                 <w:sz w:val="16"/>
                 <w:szCs w:val="16"/>
               </w:rPr>
-              <w:t>&lt;&lt;c</w:t>
+              <w:t>&lt;&lt;</w:t>
+            </w:r>
+            <w:proofErr w:type="spellStart"/>
+            <w:r>
+              <w:rPr>
+                <w:rFonts w:ascii="Arial" w:hAnsi="Arial" w:cs="Arial"/>
+                <w:sz w:val="16"/>
+                <w:szCs w:val="16"/>
+              </w:rPr>
+              <w:t>c</w:t>
             </w:r>
             <w:r>
               <w:rPr>
@@ -3269,6 +3768,7 @@
               </w:rPr>
               <w:t>r</w:t>
             </w:r>
+            <w:proofErr w:type="spellEnd"/>
             <w:r>
               <w:rPr>
                 <w:rFonts w:ascii="Arial" w:hAnsi="Arial" w:cs="Arial"/>
@@ -3283,7 +3783,25 @@
                 <w:sz w:val="16"/>
                 <w:szCs w:val="16"/>
               </w:rPr>
-              <w:t>{isConsentOrderApp==’No’}</w:t>
+              <w:t>{</w:t>
+            </w:r>
+            <w:proofErr w:type="spellStart"/>
+            <w:r>
+              <w:rPr>
+                <w:rFonts w:ascii="Arial" w:hAnsi="Arial" w:cs="Arial"/>
+                <w:sz w:val="16"/>
+                <w:szCs w:val="16"/>
+              </w:rPr>
+              <w:t>isConsentOrderApp</w:t>
+            </w:r>
+            <w:proofErr w:type="spellEnd"/>
+            <w:r>
+              <w:rPr>
+                <w:rFonts w:ascii="Arial" w:hAnsi="Arial" w:cs="Arial"/>
+                <w:sz w:val="16"/>
+                <w:szCs w:val="16"/>
+              </w:rPr>
+              <w:t>==’No’}</w:t>
             </w:r>
             <w:r>
               <w:rPr>
@@ -3419,7 +3937,16 @@
                 <w:sz w:val="16"/>
                 <w:szCs w:val="16"/>
               </w:rPr>
-              <w:t>&lt;&lt;c</w:t>
+              <w:t>&lt;&lt;</w:t>
+            </w:r>
+            <w:proofErr w:type="spellStart"/>
+            <w:r>
+              <w:rPr>
+                <w:rFonts w:ascii="Arial" w:hAnsi="Arial" w:cs="Arial"/>
+                <w:sz w:val="16"/>
+                <w:szCs w:val="16"/>
+              </w:rPr>
+              <w:t>c</w:t>
             </w:r>
             <w:r>
               <w:rPr>
@@ -3429,6 +3956,7 @@
               </w:rPr>
               <w:t>r</w:t>
             </w:r>
+            <w:proofErr w:type="spellEnd"/>
             <w:r>
               <w:rPr>
                 <w:rFonts w:ascii="Arial" w:hAnsi="Arial" w:cs="Arial"/>
@@ -3443,7 +3971,25 @@
                 <w:sz w:val="16"/>
                 <w:szCs w:val="16"/>
               </w:rPr>
-              <w:t>{isConsentOrderApp==’Yes’}</w:t>
+              <w:t>{</w:t>
+            </w:r>
+            <w:proofErr w:type="spellStart"/>
+            <w:r>
+              <w:rPr>
+                <w:rFonts w:ascii="Arial" w:hAnsi="Arial" w:cs="Arial"/>
+                <w:sz w:val="16"/>
+                <w:szCs w:val="16"/>
+              </w:rPr>
+              <w:t>isConsentOrderApp</w:t>
+            </w:r>
+            <w:proofErr w:type="spellEnd"/>
+            <w:r>
+              <w:rPr>
+                <w:rFonts w:ascii="Arial" w:hAnsi="Arial" w:cs="Arial"/>
+                <w:sz w:val="16"/>
+                <w:szCs w:val="16"/>
+              </w:rPr>
+              <w:t>==’Yes’}</w:t>
             </w:r>
             <w:r>
               <w:rPr>
@@ -3580,8 +4126,36 @@
                 <w:sz w:val="16"/>
                 <w:szCs w:val="16"/>
               </w:rPr>
-              <w:t>&lt;&lt;cr_{isVaryJudgmentApp</w:t>
-            </w:r>
+              <w:t>&lt;&lt;</w:t>
+            </w:r>
+            <w:proofErr w:type="spellStart"/>
+            <w:r>
+              <w:rPr>
+                <w:rFonts w:ascii="Arial" w:hAnsi="Arial" w:cs="Arial"/>
+                <w:sz w:val="16"/>
+                <w:szCs w:val="16"/>
+              </w:rPr>
+              <w:t>cr</w:t>
+            </w:r>
+            <w:proofErr w:type="spellEnd"/>
+            <w:r>
+              <w:rPr>
+                <w:rFonts w:ascii="Arial" w:hAnsi="Arial" w:cs="Arial"/>
+                <w:sz w:val="16"/>
+                <w:szCs w:val="16"/>
+              </w:rPr>
+              <w:t>_{</w:t>
+            </w:r>
+            <w:proofErr w:type="spellStart"/>
+            <w:r>
+              <w:rPr>
+                <w:rFonts w:ascii="Arial" w:hAnsi="Arial" w:cs="Arial"/>
+                <w:sz w:val="16"/>
+                <w:szCs w:val="16"/>
+              </w:rPr>
+              <w:t>isVaryJudgmentApp</w:t>
+            </w:r>
+            <w:proofErr w:type="spellEnd"/>
             <w:r>
               <w:rPr>
                 <w:rFonts w:ascii="Arial" w:hAnsi="Arial" w:cs="Arial"/>
@@ -3718,7 +4292,25 @@
                 <w:sz w:val="16"/>
                 <w:szCs w:val="16"/>
               </w:rPr>
-              <w:t>&lt;&lt;cr_{</w:t>
+              <w:t>&lt;&lt;</w:t>
+            </w:r>
+            <w:proofErr w:type="spellStart"/>
+            <w:r>
+              <w:rPr>
+                <w:rFonts w:ascii="Arial" w:hAnsi="Arial" w:cs="Arial"/>
+                <w:sz w:val="16"/>
+                <w:szCs w:val="16"/>
+              </w:rPr>
+              <w:t>cr</w:t>
+            </w:r>
+            <w:proofErr w:type="spellEnd"/>
+            <w:r>
+              <w:rPr>
+                <w:rFonts w:ascii="Arial" w:hAnsi="Arial" w:cs="Arial"/>
+                <w:sz w:val="16"/>
+                <w:szCs w:val="16"/>
+              </w:rPr>
+              <w:t>_{</w:t>
             </w:r>
             <w:r>
               <w:rPr>
@@ -4259,7 +4851,16 @@
                 <w:sz w:val="16"/>
                 <w:szCs w:val="16"/>
               </w:rPr>
-              <w:t>&lt;&lt;c</w:t>
+              <w:t>&lt;&lt;</w:t>
+            </w:r>
+            <w:proofErr w:type="spellStart"/>
+            <w:r>
+              <w:rPr>
+                <w:rFonts w:ascii="Arial" w:hAnsi="Arial" w:cs="Arial"/>
+                <w:sz w:val="16"/>
+                <w:szCs w:val="16"/>
+              </w:rPr>
+              <w:t>c</w:t>
             </w:r>
             <w:r>
               <w:rPr>
@@ -4269,6 +4870,7 @@
               </w:rPr>
               <w:t>r</w:t>
             </w:r>
+            <w:proofErr w:type="spellEnd"/>
             <w:r>
               <w:rPr>
                 <w:rFonts w:ascii="Arial" w:hAnsi="Arial" w:cs="Arial"/>
@@ -4291,7 +4893,7 @@
                 <w:sz w:val="16"/>
                 <w:szCs w:val="16"/>
               </w:rPr>
-              <w:t>resp1UnavailableTrialRequiredYesOrNo</w:t>
+              <w:t>resp1UnavailableTrialRequired</w:t>
             </w:r>
             <w:r>
               <w:rPr>
@@ -4407,7 +5009,43 @@
                 <w:sz w:val="16"/>
                 <w:szCs w:val="16"/>
               </w:rPr>
-              <w:t>&lt;&lt;cr_{unavailableTrialDateTo!=null}&gt;&gt;</w:t>
+              <w:t>&lt;&lt;</w:t>
+            </w:r>
+            <w:proofErr w:type="spellStart"/>
+            <w:r>
+              <w:rPr>
+                <w:rFonts w:ascii="Arial" w:hAnsi="Arial" w:cs="Arial"/>
+                <w:sz w:val="16"/>
+                <w:szCs w:val="16"/>
+              </w:rPr>
+              <w:t>cr</w:t>
+            </w:r>
+            <w:proofErr w:type="spellEnd"/>
+            <w:r>
+              <w:rPr>
+                <w:rFonts w:ascii="Arial" w:hAnsi="Arial" w:cs="Arial"/>
+                <w:sz w:val="16"/>
+                <w:szCs w:val="16"/>
+              </w:rPr>
+              <w:t>_{</w:t>
+            </w:r>
+            <w:proofErr w:type="spellStart"/>
+            <w:r>
+              <w:rPr>
+                <w:rFonts w:ascii="Arial" w:hAnsi="Arial" w:cs="Arial"/>
+                <w:sz w:val="16"/>
+                <w:szCs w:val="16"/>
+              </w:rPr>
+              <w:t>unavailableTrialDateTo</w:t>
+            </w:r>
+            <w:proofErr w:type="spellEnd"/>
+            <w:r>
+              <w:rPr>
+                <w:rFonts w:ascii="Arial" w:hAnsi="Arial" w:cs="Arial"/>
+                <w:sz w:val="16"/>
+                <w:szCs w:val="16"/>
+              </w:rPr>
+              <w:t>!=null}&gt;&gt;</w:t>
             </w:r>
           </w:p>
         </w:tc>
@@ -4456,9 +5094,14 @@
             <w:r>
               <w:t>&lt;&lt;</w:t>
             </w:r>
-            <w:r>
-              <w:t>resp1UnavailableTrialDateFrom</w:t>
-            </w:r>
+            <w:proofErr w:type="spellStart"/>
+            <w:r>
+              <w:t>u</w:t>
+            </w:r>
+            <w:r>
+              <w:t>navailableTrialDateFrom</w:t>
+            </w:r>
+            <w:proofErr w:type="spellEnd"/>
             <w:r>
               <w:t>&gt;&gt;</w:t>
             </w:r>
@@ -4494,7 +5137,18 @@
           </w:tcPr>
           <w:p>
             <w:r>
-              <w:t>&lt;&lt;resp1UnavailableTrialDateTo&gt;&gt;</w:t>
+              <w:t>&lt;&lt;</w:t>
+            </w:r>
+            <w:proofErr w:type="spellStart"/>
+            <w:r>
+              <w:t>u</w:t>
+            </w:r>
+            <w:r>
+              <w:t>navailableTrialDateTo</w:t>
+            </w:r>
+            <w:proofErr w:type="spellEnd"/>
+            <w:r>
+              <w:t>&gt;&gt;</w:t>
             </w:r>
           </w:p>
         </w:tc>
@@ -4575,7 +5229,43 @@
                 <w:sz w:val="16"/>
                 <w:szCs w:val="16"/>
               </w:rPr>
-              <w:t>&lt;&lt;cr_{unavailableTrialDateTo==null}&gt;&gt;</w:t>
+              <w:t>&lt;&lt;</w:t>
+            </w:r>
+            <w:proofErr w:type="spellStart"/>
+            <w:r>
+              <w:rPr>
+                <w:rFonts w:ascii="Arial" w:hAnsi="Arial" w:cs="Arial"/>
+                <w:sz w:val="16"/>
+                <w:szCs w:val="16"/>
+              </w:rPr>
+              <w:t>cr</w:t>
+            </w:r>
+            <w:proofErr w:type="spellEnd"/>
+            <w:r>
+              <w:rPr>
+                <w:rFonts w:ascii="Arial" w:hAnsi="Arial" w:cs="Arial"/>
+                <w:sz w:val="16"/>
+                <w:szCs w:val="16"/>
+              </w:rPr>
+              <w:t>_{</w:t>
+            </w:r>
+            <w:proofErr w:type="spellStart"/>
+            <w:r>
+              <w:rPr>
+                <w:rFonts w:ascii="Arial" w:hAnsi="Arial" w:cs="Arial"/>
+                <w:sz w:val="16"/>
+                <w:szCs w:val="16"/>
+              </w:rPr>
+              <w:t>unavailableTrialDateTo</w:t>
+            </w:r>
+            <w:proofErr w:type="spellEnd"/>
+            <w:r>
+              <w:rPr>
+                <w:rFonts w:ascii="Arial" w:hAnsi="Arial" w:cs="Arial"/>
+                <w:sz w:val="16"/>
+                <w:szCs w:val="16"/>
+              </w:rPr>
+              <w:t>==null}&gt;&gt;</w:t>
             </w:r>
           </w:p>
         </w:tc>
@@ -4628,7 +5318,18 @@
           </w:tcPr>
           <w:p>
             <w:r>
-              <w:t>&lt;&lt;resp1UnavailableTrialDateFrom&gt;&gt;</w:t>
+              <w:t>&lt;&lt;</w:t>
+            </w:r>
+            <w:proofErr w:type="spellStart"/>
+            <w:r>
+              <w:t>u</w:t>
+            </w:r>
+            <w:r>
+              <w:t>navailableTrialDateFrom</w:t>
+            </w:r>
+            <w:proofErr w:type="spellEnd"/>
+            <w:r>
+              <w:t>&gt;&gt;</w:t>
             </w:r>
           </w:p>
         </w:tc>
@@ -4934,7 +5635,16 @@
                 <w:sz w:val="16"/>
                 <w:szCs w:val="16"/>
               </w:rPr>
-              <w:t>&lt;&lt;c</w:t>
+              <w:t>&lt;&lt;</w:t>
+            </w:r>
+            <w:proofErr w:type="spellStart"/>
+            <w:r>
+              <w:rPr>
+                <w:rFonts w:ascii="Arial" w:hAnsi="Arial" w:cs="Arial"/>
+                <w:sz w:val="16"/>
+                <w:szCs w:val="16"/>
+              </w:rPr>
+              <w:t>c</w:t>
             </w:r>
             <w:r>
               <w:rPr>
@@ -4944,6 +5654,7 @@
               </w:rPr>
               <w:t>r</w:t>
             </w:r>
+            <w:proofErr w:type="spellEnd"/>
             <w:r>
               <w:rPr>
                 <w:rFonts w:ascii="Arial" w:hAnsi="Arial" w:cs="Arial"/>
@@ -5123,7 +5834,16 @@
                 <w:sz w:val="16"/>
                 <w:szCs w:val="16"/>
               </w:rPr>
-              <w:t>&lt;&lt;c</w:t>
+              <w:t>&lt;&lt;</w:t>
+            </w:r>
+            <w:proofErr w:type="spellStart"/>
+            <w:r>
+              <w:rPr>
+                <w:rFonts w:ascii="Arial" w:hAnsi="Arial" w:cs="Arial"/>
+                <w:sz w:val="16"/>
+                <w:szCs w:val="16"/>
+              </w:rPr>
+              <w:t>c</w:t>
             </w:r>
             <w:r>
               <w:rPr>
@@ -5133,6 +5853,7 @@
               </w:rPr>
               <w:t>r</w:t>
             </w:r>
+            <w:proofErr w:type="spellEnd"/>
             <w:r>
               <w:rPr>
                 <w:rFonts w:ascii="Arial" w:hAnsi="Arial" w:cs="Arial"/>
@@ -5321,7 +6042,16 @@
                 <w:sz w:val="16"/>
                 <w:szCs w:val="16"/>
               </w:rPr>
-              <w:t>&lt;&lt;c</w:t>
+              <w:t>&lt;&lt;</w:t>
+            </w:r>
+            <w:proofErr w:type="spellStart"/>
+            <w:r>
+              <w:rPr>
+                <w:rFonts w:ascii="Arial" w:hAnsi="Arial" w:cs="Arial"/>
+                <w:sz w:val="16"/>
+                <w:szCs w:val="16"/>
+              </w:rPr>
+              <w:t>c</w:t>
             </w:r>
             <w:r>
               <w:rPr>
@@ -5331,6 +6061,7 @@
               </w:rPr>
               <w:t>r</w:t>
             </w:r>
+            <w:proofErr w:type="spellEnd"/>
             <w:r>
               <w:rPr>
                 <w:rFonts w:ascii="Arial" w:hAnsi="Arial" w:cs="Arial"/>
@@ -5555,6 +6286,7 @@
         </w:rPr>
         <w:t>_{</w:t>
       </w:r>
+      <w:proofErr w:type="spellStart"/>
       <w:r>
         <w:rPr>
           <w:rFonts w:ascii="Arial" w:eastAsiaTheme="minorHAnsi" w:hAnsi="Arial" w:cs="Arial"/>
@@ -5564,6 +6296,7 @@
         </w:rPr>
         <w:t>isOneVTwoApp</w:t>
       </w:r>
+      <w:proofErr w:type="spellEnd"/>
       <w:r>
         <w:rPr>
           <w:rFonts w:ascii="Arial" w:hAnsi="Arial" w:cs="Arial"/>
@@ -5644,7 +6377,16 @@
                 <w:sz w:val="16"/>
                 <w:szCs w:val="16"/>
               </w:rPr>
-              <w:t>&lt;&lt;c</w:t>
+              <w:t>&lt;&lt;</w:t>
+            </w:r>
+            <w:proofErr w:type="spellStart"/>
+            <w:r>
+              <w:rPr>
+                <w:rFonts w:ascii="Arial" w:hAnsi="Arial" w:cs="Arial"/>
+                <w:sz w:val="16"/>
+                <w:szCs w:val="16"/>
+              </w:rPr>
+              <w:t>c</w:t>
             </w:r>
             <w:r>
               <w:rPr>
@@ -5654,6 +6396,7 @@
               </w:rPr>
               <w:t>r</w:t>
             </w:r>
+            <w:proofErr w:type="spellEnd"/>
             <w:r>
               <w:rPr>
                 <w:rFonts w:ascii="Arial" w:hAnsi="Arial" w:cs="Arial"/>
@@ -5668,7 +6411,25 @@
                 <w:sz w:val="16"/>
                 <w:szCs w:val="16"/>
               </w:rPr>
-              <w:t>{isConsentOrderApp==’No’}</w:t>
+              <w:t>{</w:t>
+            </w:r>
+            <w:proofErr w:type="spellStart"/>
+            <w:r>
+              <w:rPr>
+                <w:rFonts w:ascii="Arial" w:hAnsi="Arial" w:cs="Arial"/>
+                <w:sz w:val="16"/>
+                <w:szCs w:val="16"/>
+              </w:rPr>
+              <w:t>isConsentOrderApp</w:t>
+            </w:r>
+            <w:proofErr w:type="spellEnd"/>
+            <w:r>
+              <w:rPr>
+                <w:rFonts w:ascii="Arial" w:hAnsi="Arial" w:cs="Arial"/>
+                <w:sz w:val="16"/>
+                <w:szCs w:val="16"/>
+              </w:rPr>
+              <w:t>==’No’}</w:t>
             </w:r>
             <w:r>
               <w:rPr>
@@ -5796,7 +6557,16 @@
                 <w:sz w:val="16"/>
                 <w:szCs w:val="16"/>
               </w:rPr>
-              <w:t>&lt;&lt;c</w:t>
+              <w:t>&lt;&lt;</w:t>
+            </w:r>
+            <w:proofErr w:type="spellStart"/>
+            <w:r>
+              <w:rPr>
+                <w:rFonts w:ascii="Arial" w:hAnsi="Arial" w:cs="Arial"/>
+                <w:sz w:val="16"/>
+                <w:szCs w:val="16"/>
+              </w:rPr>
+              <w:t>c</w:t>
             </w:r>
             <w:r>
               <w:rPr>
@@ -5806,6 +6576,7 @@
               </w:rPr>
               <w:t>r</w:t>
             </w:r>
+            <w:proofErr w:type="spellEnd"/>
             <w:r>
               <w:rPr>
                 <w:rFonts w:ascii="Arial" w:hAnsi="Arial" w:cs="Arial"/>
@@ -5820,7 +6591,25 @@
                 <w:sz w:val="16"/>
                 <w:szCs w:val="16"/>
               </w:rPr>
-              <w:t>{isConsentOrderApp==’Yes’}</w:t>
+              <w:t>{</w:t>
+            </w:r>
+            <w:proofErr w:type="spellStart"/>
+            <w:r>
+              <w:rPr>
+                <w:rFonts w:ascii="Arial" w:hAnsi="Arial" w:cs="Arial"/>
+                <w:sz w:val="16"/>
+                <w:szCs w:val="16"/>
+              </w:rPr>
+              <w:t>isConsentOrderApp</w:t>
+            </w:r>
+            <w:proofErr w:type="spellEnd"/>
+            <w:r>
+              <w:rPr>
+                <w:rFonts w:ascii="Arial" w:hAnsi="Arial" w:cs="Arial"/>
+                <w:sz w:val="16"/>
+                <w:szCs w:val="16"/>
+              </w:rPr>
+              <w:t>==’Yes’}</w:t>
             </w:r>
             <w:r>
               <w:rPr>
@@ -5961,8 +6750,39 @@
                 <w:szCs w:val="16"/>
                 <w:lang w:eastAsia="en-US"/>
               </w:rPr>
-              <w:t>&lt;&lt;cr_{isVaryJudgmentApp</w:t>
-            </w:r>
+              <w:t>&lt;&lt;</w:t>
+            </w:r>
+            <w:proofErr w:type="spellStart"/>
+            <w:r>
+              <w:rPr>
+                <w:rFonts w:ascii="Arial" w:eastAsiaTheme="minorHAnsi" w:hAnsi="Arial" w:cs="Arial"/>
+                <w:sz w:val="16"/>
+                <w:szCs w:val="16"/>
+                <w:lang w:eastAsia="en-US"/>
+              </w:rPr>
+              <w:t>cr</w:t>
+            </w:r>
+            <w:proofErr w:type="spellEnd"/>
+            <w:r>
+              <w:rPr>
+                <w:rFonts w:ascii="Arial" w:eastAsiaTheme="minorHAnsi" w:hAnsi="Arial" w:cs="Arial"/>
+                <w:sz w:val="16"/>
+                <w:szCs w:val="16"/>
+                <w:lang w:eastAsia="en-US"/>
+              </w:rPr>
+              <w:t>_{</w:t>
+            </w:r>
+            <w:proofErr w:type="spellStart"/>
+            <w:r>
+              <w:rPr>
+                <w:rFonts w:ascii="Arial" w:eastAsiaTheme="minorHAnsi" w:hAnsi="Arial" w:cs="Arial"/>
+                <w:sz w:val="16"/>
+                <w:szCs w:val="16"/>
+                <w:lang w:eastAsia="en-US"/>
+              </w:rPr>
+              <w:t>isVaryJudgmentApp</w:t>
+            </w:r>
+            <w:proofErr w:type="spellEnd"/>
             <w:r>
               <w:rPr>
                 <w:rFonts w:ascii="Arial" w:hAnsi="Arial" w:cs="Arial"/>
@@ -6099,7 +6919,25 @@
                 <w:sz w:val="16"/>
                 <w:szCs w:val="16"/>
               </w:rPr>
-              <w:t>&lt;&lt;cr_{</w:t>
+              <w:t>&lt;&lt;</w:t>
+            </w:r>
+            <w:proofErr w:type="spellStart"/>
+            <w:r>
+              <w:rPr>
+                <w:rFonts w:ascii="Arial" w:hAnsi="Arial" w:cs="Arial"/>
+                <w:sz w:val="16"/>
+                <w:szCs w:val="16"/>
+              </w:rPr>
+              <w:t>cr</w:t>
+            </w:r>
+            <w:proofErr w:type="spellEnd"/>
+            <w:r>
+              <w:rPr>
+                <w:rFonts w:ascii="Arial" w:hAnsi="Arial" w:cs="Arial"/>
+                <w:sz w:val="16"/>
+                <w:szCs w:val="16"/>
+              </w:rPr>
+              <w:t>_{</w:t>
             </w:r>
             <w:r>
               <w:rPr>
@@ -6642,7 +7480,16 @@
                 <w:sz w:val="16"/>
                 <w:szCs w:val="16"/>
               </w:rPr>
-              <w:t>&lt;&lt;c</w:t>
+              <w:t>&lt;&lt;</w:t>
+            </w:r>
+            <w:proofErr w:type="spellStart"/>
+            <w:r>
+              <w:rPr>
+                <w:rFonts w:ascii="Arial" w:hAnsi="Arial" w:cs="Arial"/>
+                <w:sz w:val="16"/>
+                <w:szCs w:val="16"/>
+              </w:rPr>
+              <w:t>c</w:t>
             </w:r>
             <w:r>
               <w:rPr>
@@ -6652,6 +7499,7 @@
               </w:rPr>
               <w:t>r</w:t>
             </w:r>
+            <w:proofErr w:type="spellEnd"/>
             <w:r>
               <w:rPr>
                 <w:rFonts w:ascii="Arial" w:hAnsi="Arial" w:cs="Arial"/>
@@ -6690,7 +7538,7 @@
                 <w:sz w:val="16"/>
                 <w:szCs w:val="16"/>
               </w:rPr>
-              <w:t>UnavailableTrialRequiredYesOrNo</w:t>
+              <w:t>UnavailableTrialRequired</w:t>
             </w:r>
             <w:r>
               <w:rPr>
@@ -6806,7 +7654,43 @@
                 <w:sz w:val="16"/>
                 <w:szCs w:val="16"/>
               </w:rPr>
-              <w:t>&lt;&lt;cr_{unavailableTrialDateTo!=null}&gt;&gt;</w:t>
+              <w:t>&lt;&lt;</w:t>
+            </w:r>
+            <w:proofErr w:type="spellStart"/>
+            <w:r>
+              <w:rPr>
+                <w:rFonts w:ascii="Arial" w:hAnsi="Arial" w:cs="Arial"/>
+                <w:sz w:val="16"/>
+                <w:szCs w:val="16"/>
+              </w:rPr>
+              <w:t>cr</w:t>
+            </w:r>
+            <w:proofErr w:type="spellEnd"/>
+            <w:r>
+              <w:rPr>
+                <w:rFonts w:ascii="Arial" w:hAnsi="Arial" w:cs="Arial"/>
+                <w:sz w:val="16"/>
+                <w:szCs w:val="16"/>
+              </w:rPr>
+              <w:t>_{</w:t>
+            </w:r>
+            <w:proofErr w:type="spellStart"/>
+            <w:r>
+              <w:rPr>
+                <w:rFonts w:ascii="Arial" w:hAnsi="Arial" w:cs="Arial"/>
+                <w:sz w:val="16"/>
+                <w:szCs w:val="16"/>
+              </w:rPr>
+              <w:t>unavailableTrialDateTo</w:t>
+            </w:r>
+            <w:proofErr w:type="spellEnd"/>
+            <w:r>
+              <w:rPr>
+                <w:rFonts w:ascii="Arial" w:hAnsi="Arial" w:cs="Arial"/>
+                <w:sz w:val="16"/>
+                <w:szCs w:val="16"/>
+              </w:rPr>
+              <w:t>!=null}&gt;&gt;</w:t>
             </w:r>
           </w:p>
         </w:tc>
@@ -6853,13 +7737,18 @@
           </w:tcPr>
           <w:p>
             <w:r>
-              <w:t>&lt;&lt;resp</w:t>
-            </w:r>
-            <w:r>
-              <w:t>2</w:t>
-            </w:r>
-            <w:r>
-              <w:t>UnavailableTrialDateFrom&gt;&gt;</w:t>
+              <w:t>&lt;&lt;</w:t>
+            </w:r>
+            <w:proofErr w:type="spellStart"/>
+            <w:r>
+              <w:t>u</w:t>
+            </w:r>
+            <w:r>
+              <w:t>navailableTrialDateFrom</w:t>
+            </w:r>
+            <w:proofErr w:type="spellEnd"/>
+            <w:r>
+              <w:t>&gt;&gt;</w:t>
             </w:r>
           </w:p>
         </w:tc>
@@ -6893,13 +7782,18 @@
           </w:tcPr>
           <w:p>
             <w:r>
-              <w:t>&lt;&lt;resp</w:t>
-            </w:r>
-            <w:r>
-              <w:t>2</w:t>
-            </w:r>
-            <w:r>
-              <w:t>UnavailableTrialDateTo&gt;&gt;</w:t>
+              <w:t>&lt;&lt;</w:t>
+            </w:r>
+            <w:proofErr w:type="spellStart"/>
+            <w:r>
+              <w:t>u</w:t>
+            </w:r>
+            <w:r>
+              <w:t>navailableTrialDateTo</w:t>
+            </w:r>
+            <w:proofErr w:type="spellEnd"/>
+            <w:r>
+              <w:t>&gt;&gt;</w:t>
             </w:r>
           </w:p>
         </w:tc>
@@ -6973,7 +7867,43 @@
                 <w:sz w:val="16"/>
                 <w:szCs w:val="16"/>
               </w:rPr>
-              <w:t>&lt;&lt;cr_{unavailableTrialDateTo==null}&gt;&gt;</w:t>
+              <w:t>&lt;&lt;</w:t>
+            </w:r>
+            <w:proofErr w:type="spellStart"/>
+            <w:r>
+              <w:rPr>
+                <w:rFonts w:ascii="Arial" w:hAnsi="Arial" w:cs="Arial"/>
+                <w:sz w:val="16"/>
+                <w:szCs w:val="16"/>
+              </w:rPr>
+              <w:t>cr</w:t>
+            </w:r>
+            <w:proofErr w:type="spellEnd"/>
+            <w:r>
+              <w:rPr>
+                <w:rFonts w:ascii="Arial" w:hAnsi="Arial" w:cs="Arial"/>
+                <w:sz w:val="16"/>
+                <w:szCs w:val="16"/>
+              </w:rPr>
+              <w:t>_{</w:t>
+            </w:r>
+            <w:proofErr w:type="spellStart"/>
+            <w:r>
+              <w:rPr>
+                <w:rFonts w:ascii="Arial" w:hAnsi="Arial" w:cs="Arial"/>
+                <w:sz w:val="16"/>
+                <w:szCs w:val="16"/>
+              </w:rPr>
+              <w:t>unavailableTrialDateTo</w:t>
+            </w:r>
+            <w:proofErr w:type="spellEnd"/>
+            <w:r>
+              <w:rPr>
+                <w:rFonts w:ascii="Arial" w:hAnsi="Arial" w:cs="Arial"/>
+                <w:sz w:val="16"/>
+                <w:szCs w:val="16"/>
+              </w:rPr>
+              <w:t>==null}&gt;&gt;</w:t>
             </w:r>
           </w:p>
         </w:tc>
@@ -7026,7 +7956,13 @@
           </w:tcPr>
           <w:p>
             <w:r>
-              <w:t>&lt;&lt;resp1UnavailableTrialDateFrom&gt;&gt;</w:t>
+              <w:t>&lt;&lt;</w:t>
+            </w:r>
+            <w:r>
+              <w:t>u</w:t>
+            </w:r>
+            <w:r>
+              <w:t>navailableTrialDateFrom&gt;&gt;</w:t>
             </w:r>
           </w:p>
         </w:tc>
@@ -7347,7 +8283,16 @@
                 <w:sz w:val="16"/>
                 <w:szCs w:val="16"/>
               </w:rPr>
-              <w:t>&lt;&lt;c</w:t>
+              <w:t>&lt;&lt;</w:t>
+            </w:r>
+            <w:proofErr w:type="spellStart"/>
+            <w:r>
+              <w:rPr>
+                <w:rFonts w:ascii="Arial" w:hAnsi="Arial" w:cs="Arial"/>
+                <w:sz w:val="16"/>
+                <w:szCs w:val="16"/>
+              </w:rPr>
+              <w:t>c</w:t>
             </w:r>
             <w:r>
               <w:rPr>
@@ -7357,6 +8302,7 @@
               </w:rPr>
               <w:t>r</w:t>
             </w:r>
+            <w:proofErr w:type="spellEnd"/>
             <w:r>
               <w:rPr>
                 <w:rFonts w:ascii="Arial" w:hAnsi="Arial" w:cs="Arial"/>
@@ -7550,7 +8496,16 @@
                 <w:sz w:val="16"/>
                 <w:szCs w:val="16"/>
               </w:rPr>
-              <w:t>&lt;&lt;c</w:t>
+              <w:t>&lt;&lt;</w:t>
+            </w:r>
+            <w:proofErr w:type="spellStart"/>
+            <w:r>
+              <w:rPr>
+                <w:rFonts w:ascii="Arial" w:hAnsi="Arial" w:cs="Arial"/>
+                <w:sz w:val="16"/>
+                <w:szCs w:val="16"/>
+              </w:rPr>
+              <w:t>c</w:t>
             </w:r>
             <w:r>
               <w:rPr>
@@ -7560,6 +8515,7 @@
               </w:rPr>
               <w:t>r</w:t>
             </w:r>
+            <w:proofErr w:type="spellEnd"/>
             <w:r>
               <w:rPr>
                 <w:rFonts w:ascii="Arial" w:hAnsi="Arial" w:cs="Arial"/>
@@ -7753,7 +8709,16 @@
                 <w:sz w:val="16"/>
                 <w:szCs w:val="16"/>
               </w:rPr>
-              <w:t>&lt;&lt;c</w:t>
+              <w:t>&lt;&lt;</w:t>
+            </w:r>
+            <w:proofErr w:type="spellStart"/>
+            <w:r>
+              <w:rPr>
+                <w:rFonts w:ascii="Arial" w:hAnsi="Arial" w:cs="Arial"/>
+                <w:sz w:val="16"/>
+                <w:szCs w:val="16"/>
+              </w:rPr>
+              <w:t>c</w:t>
             </w:r>
             <w:r>
               <w:rPr>
@@ -7763,6 +8728,7 @@
               </w:rPr>
               <w:t>r</w:t>
             </w:r>
+            <w:proofErr w:type="spellEnd"/>
             <w:r>
               <w:rPr>
                 <w:rFonts w:ascii="Arial" w:hAnsi="Arial" w:cs="Arial"/>

</xml_diff>